<commit_message>
New course version 2023
</commit_message>
<xml_diff>
--- a/01-CourseIntroduction/PP1-Syllabus.docx
+++ b/01-CourseIntroduction/PP1-Syllabus.docx
@@ -181,13 +181,7 @@
         <w:jc w:val="center"/>
       </w:pPr>
       <w:r>
-        <w:t xml:space="preserve">Kraków </w:t>
-      </w:r>
-      <w:r>
-        <w:t>20</w:t>
-      </w:r>
-      <w:r>
-        <w:t>22</w:t>
+        <w:t>Kraków</w:t>
       </w:r>
     </w:p>
     <w:p>
@@ -965,7 +959,23 @@
             <w:rFonts w:ascii="Garamond" w:hAnsi="Garamond"/>
             <w:lang w:val="en-US"/>
           </w:rPr>
-          <w:t>https://e-uczelnia.uek.krakow.pl/mod/page/view.php?id=455578</w:t>
+          <w:t>https://e-uczelnia.uek.krako</w:t>
+        </w:r>
+        <w:r>
+          <w:rPr>
+            <w:rStyle w:val="Hipercze"/>
+            <w:rFonts w:ascii="Garamond" w:hAnsi="Garamond"/>
+            <w:lang w:val="en-US"/>
+          </w:rPr>
+          <w:t>w</w:t>
+        </w:r>
+        <w:r>
+          <w:rPr>
+            <w:rStyle w:val="Hipercze"/>
+            <w:rFonts w:ascii="Garamond" w:hAnsi="Garamond"/>
+            <w:lang w:val="en-US"/>
+          </w:rPr>
+          <w:t>.pl/mod/page/view.php?id=455578</w:t>
         </w:r>
       </w:hyperlink>
     </w:p>
@@ -2557,27 +2567,7 @@
                 <w:szCs w:val="22"/>
                 <w:lang w:val="en-US"/>
               </w:rPr>
-              <w:t xml:space="preserve"> </w:t>
-            </w:r>
-            <w:proofErr w:type="spellStart"/>
-            <w:r>
-              <w:rPr>
-                <w:rFonts w:ascii="Garamond" w:hAnsi="Garamond"/>
-                <w:sz w:val="22"/>
-                <w:szCs w:val="22"/>
-                <w:lang w:val="en-US"/>
-              </w:rPr>
-              <w:t>i</w:t>
-            </w:r>
-            <w:proofErr w:type="spellEnd"/>
-            <w:r>
-              <w:rPr>
-                <w:rFonts w:ascii="Garamond" w:hAnsi="Garamond"/>
-                <w:sz w:val="22"/>
-                <w:szCs w:val="22"/>
-                <w:lang w:val="en-US"/>
-              </w:rPr>
-              <w:t xml:space="preserve"> </w:t>
+              <w:t xml:space="preserve"> i </w:t>
             </w:r>
             <w:proofErr w:type="spellStart"/>
             <w:r>
@@ -3772,7 +3762,7 @@
               <w:rPr>
                 <w:rFonts w:ascii="Garamond" w:hAnsi="Garamond"/>
               </w:rPr>
-              <w:t>4</w:t>
+              <w:t>6</w:t>
             </w:r>
           </w:p>
         </w:tc>
@@ -3900,7 +3890,7 @@
               <w:rPr>
                 <w:rFonts w:ascii="Garamond" w:hAnsi="Garamond"/>
               </w:rPr>
-              <w:t>6</w:t>
+              <w:t>7</w:t>
             </w:r>
           </w:p>
         </w:tc>
@@ -4028,171 +4018,7 @@
               <w:rPr>
                 <w:rFonts w:ascii="Garamond" w:hAnsi="Garamond"/>
               </w:rPr>
-              <w:t>8</w:t>
-            </w:r>
-          </w:p>
-        </w:tc>
-      </w:tr>
-      <w:tr>
-        <w:tc>
-          <w:tcPr>
-            <w:tcW w:w="2551" w:type="dxa"/>
-          </w:tcPr>
-          <w:p>
-            <w:pPr>
-              <w:spacing w:before="100"/>
-              <w:ind w:left="0" w:firstLine="0"/>
-              <w:jc w:val="left"/>
-              <w:rPr>
-                <w:rFonts w:ascii="Garamond" w:hAnsi="Garamond"/>
-                <w:sz w:val="22"/>
-                <w:szCs w:val="22"/>
-              </w:rPr>
-            </w:pPr>
-            <w:r>
-              <w:rPr>
-                <w:rFonts w:ascii="Garamond" w:hAnsi="Garamond"/>
-                <w:sz w:val="22"/>
-                <w:szCs w:val="22"/>
-              </w:rPr>
-              <w:t>Test Teoria</w:t>
-            </w:r>
-            <w:r>
-              <w:rPr>
-                <w:rFonts w:ascii="Garamond" w:hAnsi="Garamond"/>
-                <w:sz w:val="22"/>
-                <w:szCs w:val="22"/>
-              </w:rPr>
-              <w:br/>
-            </w:r>
-            <w:proofErr w:type="spellStart"/>
-            <w:r>
-              <w:rPr>
-                <w:rFonts w:ascii="Garamond" w:hAnsi="Garamond"/>
-                <w:sz w:val="22"/>
-                <w:szCs w:val="22"/>
-              </w:rPr>
-              <w:t>Theory</w:t>
-            </w:r>
-            <w:proofErr w:type="spellEnd"/>
-            <w:r>
-              <w:rPr>
-                <w:rFonts w:ascii="Garamond" w:hAnsi="Garamond"/>
-                <w:sz w:val="22"/>
-                <w:szCs w:val="22"/>
-              </w:rPr>
-              <w:t xml:space="preserve"> Test</w:t>
-            </w:r>
-          </w:p>
-        </w:tc>
-        <w:tc>
-          <w:tcPr>
-            <w:tcW w:w="4082" w:type="dxa"/>
-          </w:tcPr>
-          <w:p>
-            <w:pPr>
-              <w:pStyle w:val="Akapitzlist1"/>
-              <w:numPr>
-                <w:ilvl w:val="0"/>
-                <w:numId w:val="0"/>
-              </w:numPr>
-              <w:spacing w:before="100"/>
-              <w:jc w:val="left"/>
-              <w:rPr>
-                <w:rFonts w:ascii="Garamond" w:hAnsi="Garamond"/>
-              </w:rPr>
-            </w:pPr>
-            <w:r>
-              <w:rPr>
-                <w:rFonts w:ascii="Garamond" w:hAnsi="Garamond"/>
-              </w:rPr>
-              <w:t>Kolokwium z teorii</w:t>
-            </w:r>
-            <w:r>
-              <w:rPr>
-                <w:rFonts w:ascii="Garamond" w:hAnsi="Garamond"/>
-              </w:rPr>
-              <w:t xml:space="preserve"> </w:t>
-            </w:r>
-            <w:r>
-              <w:rPr>
-                <w:rFonts w:ascii="Garamond" w:hAnsi="Garamond"/>
-              </w:rPr>
-              <w:t>podczas zajęć</w:t>
-            </w:r>
-            <w:r>
-              <w:rPr>
-                <w:rFonts w:ascii="Garamond" w:hAnsi="Garamond"/>
-              </w:rPr>
-              <w:br/>
-            </w:r>
-            <w:proofErr w:type="spellStart"/>
-            <w:r>
-              <w:rPr>
-                <w:rFonts w:ascii="Garamond" w:hAnsi="Garamond"/>
-              </w:rPr>
-              <w:t>Theory</w:t>
-            </w:r>
-            <w:proofErr w:type="spellEnd"/>
-            <w:r>
-              <w:rPr>
-                <w:rFonts w:ascii="Garamond" w:hAnsi="Garamond"/>
-              </w:rPr>
-              <w:t xml:space="preserve"> </w:t>
-            </w:r>
-            <w:r>
-              <w:rPr>
-                <w:rFonts w:ascii="Garamond" w:hAnsi="Garamond"/>
-              </w:rPr>
-              <w:t xml:space="preserve">test </w:t>
-            </w:r>
-            <w:proofErr w:type="spellStart"/>
-            <w:r>
-              <w:rPr>
-                <w:rFonts w:ascii="Garamond" w:hAnsi="Garamond"/>
-              </w:rPr>
-              <w:t>during</w:t>
-            </w:r>
-            <w:proofErr w:type="spellEnd"/>
-            <w:r>
-              <w:rPr>
-                <w:rFonts w:ascii="Garamond" w:hAnsi="Garamond"/>
-              </w:rPr>
-              <w:t xml:space="preserve"> </w:t>
-            </w:r>
-            <w:proofErr w:type="spellStart"/>
-            <w:r>
-              <w:rPr>
-                <w:rFonts w:ascii="Garamond" w:hAnsi="Garamond"/>
-              </w:rPr>
-              <w:t>classes</w:t>
-            </w:r>
-            <w:proofErr w:type="spellEnd"/>
-          </w:p>
-        </w:tc>
-        <w:tc>
-          <w:tcPr>
-            <w:tcW w:w="993" w:type="dxa"/>
-            <w:vAlign w:val="center"/>
-          </w:tcPr>
-          <w:p>
-            <w:pPr>
-              <w:pStyle w:val="Akapitzlist1"/>
-              <w:numPr>
-                <w:ilvl w:val="0"/>
-                <w:numId w:val="0"/>
-              </w:numPr>
-              <w:spacing w:before="100"/>
-              <w:jc w:val="center"/>
-              <w:rPr>
-                <w:rFonts w:ascii="Garamond" w:hAnsi="Garamond"/>
-              </w:rPr>
-            </w:pPr>
-            <w:r>
-              <w:rPr>
-                <w:rFonts w:ascii="Garamond" w:hAnsi="Garamond"/>
-              </w:rPr>
-              <w:t>0 – 2</w:t>
+              <w:t>7</w:t>
             </w:r>
           </w:p>
         </w:tc>

</xml_diff>